<commit_message>
CP-44311 Update Cert Kits forms to collect the changes partner made in test
Signed-off-by: Catherine Liu <catherine.liu@cloud.com>
</commit_message>
<xml_diff>
--- a/docs/xenserver-sr-iov-certification-form.docx
+++ b/docs/xenserver-sr-iov-certification-form.docx
@@ -33,11 +33,16 @@
         <w:t>8</w:t>
       </w:r>
       <w:r>
-        <w:t xml:space="preserve"> Stream</w:t>
-      </w:r>
-      <w:r>
         <w:t xml:space="preserve"> </w:t>
       </w:r>
+      <w:del w:id="0" w:author="SHU LIU （刘姝）" w:date="2023-10-25T16:43:00Z">
+        <w:r>
+          <w:delText>Stream</w:delText>
+        </w:r>
+        <w:r>
+          <w:delText xml:space="preserve"> </w:delText>
+        </w:r>
+      </w:del>
       <w:r>
         <w:t>SR-IOV Certification Form</w:t>
       </w:r>
@@ -50,30 +55,56 @@
       <w:r>
         <w:t xml:space="preserve">Published </w:t>
       </w:r>
-      <w:r>
-        <w:t>Dec</w:t>
-      </w:r>
+      <w:del w:id="1" w:author="SHU LIU （刘姝）" w:date="2023-10-25T16:43:00Z">
+        <w:r>
+          <w:delText>Dec</w:delText>
+        </w:r>
+      </w:del>
+      <w:ins w:id="2" w:author="SHU LIU （刘姝）" w:date="2023-10-25T16:43:00Z">
+        <w:r>
+          <w:t>Oct</w:t>
+        </w:r>
+      </w:ins>
       <w:r>
         <w:t>,</w:t>
       </w:r>
       <w:r>
         <w:t xml:space="preserve"> 202</w:t>
       </w:r>
-      <w:r>
-        <w:t>2</w:t>
-      </w:r>
+      <w:ins w:id="3" w:author="SHU LIU （刘姝）" w:date="2023-10-25T16:43:00Z">
+        <w:r>
+          <w:t>3</w:t>
+        </w:r>
+      </w:ins>
+      <w:del w:id="4" w:author="SHU LIU （刘姝）" w:date="2023-10-25T16:43:00Z">
+        <w:r>
+          <w:delText>2</w:delText>
+        </w:r>
+      </w:del>
       <w:r>
         <w:br/>
       </w:r>
-      <w:r>
-        <w:t>2.</w:t>
-      </w:r>
-      <w:r>
-        <w:t>2</w:t>
-      </w:r>
-      <w:r>
-        <w:t xml:space="preserve"> Edition</w:t>
-      </w:r>
+      <w:del w:id="5" w:author="SHU LIU （刘姝）" w:date="2023-10-25T16:43:00Z">
+        <w:r>
+          <w:delText>2.</w:delText>
+        </w:r>
+        <w:r>
+          <w:delText>2</w:delText>
+        </w:r>
+      </w:del>
+      <w:ins w:id="6" w:author="SHU LIU （刘姝）" w:date="2023-10-25T16:43:00Z">
+        <w:r>
+          <w:t>8.3.1</w:t>
+        </w:r>
+      </w:ins>
+      <w:r>
+        <w:t xml:space="preserve"> </w:t>
+      </w:r>
+      <w:proofErr w:type="gramStart"/>
+      <w:r>
+        <w:t>Edition</w:t>
+      </w:r>
+      <w:proofErr w:type="gramEnd"/>
     </w:p>
     <w:p/>
     <w:p>
@@ -961,11 +992,238 @@
     <w:p/>
     <w:p>
       <w:pPr>
+        <w:pStyle w:val="Heading3"/>
+        <w:rPr>
+          <w:ins w:id="7" w:author="SHU LIU （刘姝）" w:date="2023-10-25T16:46:00Z"/>
+        </w:rPr>
+      </w:pPr>
+      <w:ins w:id="8" w:author="SHU LIU （刘姝）" w:date="2023-10-25T16:46:00Z">
+        <w:r>
+          <w:t>Extra changes made to Factory Settings</w:t>
+        </w:r>
+      </w:ins>
+    </w:p>
+    <w:tbl>
+      <w:tblPr>
+        <w:tblStyle w:val="TableGrid"/>
+        <w:tblW w:w="0" w:type="auto"/>
+        <w:tblLook w:val="04A0" w:firstRow="1" w:lastRow="0" w:firstColumn="1" w:lastColumn="0" w:noHBand="0" w:noVBand="1"/>
+      </w:tblPr>
+      <w:tblGrid>
+        <w:gridCol w:w="3681"/>
+        <w:gridCol w:w="2170"/>
+        <w:gridCol w:w="3459"/>
+      </w:tblGrid>
+      <w:tr>
+        <w:trPr>
+          <w:ins w:id="9" w:author="SHU LIU （刘姝）" w:date="2023-10-25T16:46:00Z"/>
+        </w:trPr>
+        <w:tc>
+          <w:tcPr>
+            <w:tcW w:w="3681" w:type="dxa"/>
+          </w:tcPr>
+          <w:p>
+            <w:pPr>
+              <w:rPr>
+                <w:ins w:id="10" w:author="SHU LIU （刘姝）" w:date="2023-10-25T16:46:00Z"/>
+              </w:rPr>
+            </w:pPr>
+            <w:ins w:id="11" w:author="SHU LIU （刘姝）" w:date="2023-10-25T16:46:00Z">
+              <w:r>
+                <w:t xml:space="preserve">Modified Device / Driver / Server / </w:t>
+              </w:r>
+              <w:proofErr w:type="spellStart"/>
+              <w:r>
+                <w:t>XenServer</w:t>
+              </w:r>
+              <w:proofErr w:type="spellEnd"/>
+              <w:r>
+                <w:t xml:space="preserve"> /And so on</w:t>
+              </w:r>
+            </w:ins>
+          </w:p>
+        </w:tc>
+        <w:tc>
+          <w:tcPr>
+            <w:tcW w:w="2170" w:type="dxa"/>
+          </w:tcPr>
+          <w:p>
+            <w:pPr>
+              <w:rPr>
+                <w:ins w:id="12" w:author="SHU LIU （刘姝）" w:date="2023-10-25T16:46:00Z"/>
+              </w:rPr>
+            </w:pPr>
+            <w:ins w:id="13" w:author="SHU LIU （刘姝）" w:date="2023-10-25T16:46:00Z">
+              <w:r>
+                <w:t>Default Value</w:t>
+              </w:r>
+            </w:ins>
+          </w:p>
+        </w:tc>
+        <w:tc>
+          <w:tcPr>
+            <w:tcW w:w="3459" w:type="dxa"/>
+          </w:tcPr>
+          <w:p>
+            <w:pPr>
+              <w:rPr>
+                <w:ins w:id="14" w:author="SHU LIU （刘姝）" w:date="2023-10-25T16:46:00Z"/>
+              </w:rPr>
+            </w:pPr>
+            <w:ins w:id="15" w:author="SHU LIU （刘姝）" w:date="2023-10-25T16:46:00Z">
+              <w:r>
+                <w:t>Modification Details</w:t>
+              </w:r>
+            </w:ins>
+          </w:p>
+        </w:tc>
+      </w:tr>
+      <w:tr>
+        <w:trPr>
+          <w:ins w:id="16" w:author="SHU LIU （刘姝）" w:date="2023-10-25T16:46:00Z"/>
+        </w:trPr>
+        <w:tc>
+          <w:tcPr>
+            <w:tcW w:w="3681" w:type="dxa"/>
+          </w:tcPr>
+          <w:p>
+            <w:pPr>
+              <w:rPr>
+                <w:ins w:id="17" w:author="SHU LIU （刘姝）" w:date="2023-10-25T16:46:00Z"/>
+              </w:rPr>
+            </w:pPr>
+            <w:customXmlInsRangeStart w:id="18" w:author="SHU LIU （刘姝）" w:date="2023-10-25T16:46:00Z"/>
+            <w:sdt>
+              <w:sdtPr>
+                <w:id w:val="1301967679"/>
+                <w:placeholder>
+                  <w:docPart w:val="4F85195E72B1AF4E9C13190DDBE92C5F"/>
+                </w:placeholder>
+                <w:showingPlcHdr/>
+                <w:text/>
+              </w:sdtPr>
+              <w:sdtContent>
+                <w:customXmlInsRangeEnd w:id="18"/>
+                <w:ins w:id="19" w:author="SHU LIU （刘姝）" w:date="2023-10-25T16:46:00Z">
+                  <w:r>
+                    <w:rPr>
+                      <w:rStyle w:val="PlaceholderText"/>
+                    </w:rPr>
+                    <w:t>Click or tap here to enter text.</w:t>
+                  </w:r>
+                </w:ins>
+                <w:customXmlInsRangeStart w:id="20" w:author="SHU LIU （刘姝）" w:date="2023-10-25T16:46:00Z"/>
+              </w:sdtContent>
+            </w:sdt>
+            <w:customXmlInsRangeEnd w:id="20"/>
+            <w:ins w:id="21" w:author="SHU LIU （刘姝）" w:date="2023-10-25T16:46:00Z">
+              <w:r>
+                <w:t xml:space="preserve">     </w:t>
+              </w:r>
+            </w:ins>
+          </w:p>
+        </w:tc>
+        <w:customXmlInsRangeStart w:id="22" w:author="SHU LIU （刘姝）" w:date="2023-10-25T16:46:00Z"/>
+        <w:sdt>
+          <w:sdtPr>
+            <w:id w:val="-2037191185"/>
+            <w:placeholder>
+              <w:docPart w:val="25B5E90BA293A3469A7EC61553A3E6DC"/>
+            </w:placeholder>
+            <w:showingPlcHdr/>
+            <w:text/>
+          </w:sdtPr>
+          <w:sdtContent>
+            <w:customXmlInsRangeEnd w:id="22"/>
+            <w:tc>
+              <w:tcPr>
+                <w:tcW w:w="2170" w:type="dxa"/>
+              </w:tcPr>
+              <w:p>
+                <w:pPr>
+                  <w:rPr>
+                    <w:ins w:id="23" w:author="SHU LIU （刘姝）" w:date="2023-10-25T16:46:00Z"/>
+                  </w:rPr>
+                </w:pPr>
+                <w:ins w:id="24" w:author="SHU LIU （刘姝）" w:date="2023-10-25T16:46:00Z">
+                  <w:r>
+                    <w:rPr>
+                      <w:rStyle w:val="PlaceholderText"/>
+                    </w:rPr>
+                    <w:t>Click or tap here to enter text.</w:t>
+                  </w:r>
+                </w:ins>
+              </w:p>
+            </w:tc>
+            <w:customXmlInsRangeStart w:id="25" w:author="SHU LIU （刘姝）" w:date="2023-10-25T16:46:00Z"/>
+          </w:sdtContent>
+        </w:sdt>
+        <w:customXmlInsRangeEnd w:id="25"/>
+        <w:customXmlInsRangeStart w:id="26" w:author="SHU LIU （刘姝）" w:date="2023-10-25T16:46:00Z"/>
+        <w:sdt>
+          <w:sdtPr>
+            <w:id w:val="1148241536"/>
+            <w:placeholder>
+              <w:docPart w:val="D49C74A4C03E1C45806055E67B03AC1E"/>
+            </w:placeholder>
+            <w:showingPlcHdr/>
+            <w:text/>
+          </w:sdtPr>
+          <w:sdtContent>
+            <w:customXmlInsRangeEnd w:id="26"/>
+            <w:tc>
+              <w:tcPr>
+                <w:tcW w:w="3459" w:type="dxa"/>
+              </w:tcPr>
+              <w:p>
+                <w:pPr>
+                  <w:rPr>
+                    <w:ins w:id="27" w:author="SHU LIU （刘姝）" w:date="2023-10-25T16:46:00Z"/>
+                  </w:rPr>
+                </w:pPr>
+                <w:ins w:id="28" w:author="SHU LIU （刘姝）" w:date="2023-10-25T16:46:00Z">
+                  <w:r>
+                    <w:rPr>
+                      <w:rStyle w:val="PlaceholderText"/>
+                    </w:rPr>
+                    <w:t>Click or tap here to enter text.</w:t>
+                  </w:r>
+                </w:ins>
+              </w:p>
+            </w:tc>
+            <w:customXmlInsRangeStart w:id="29" w:author="SHU LIU （刘姝）" w:date="2023-10-25T16:46:00Z"/>
+          </w:sdtContent>
+        </w:sdt>
+        <w:customXmlInsRangeEnd w:id="29"/>
+      </w:tr>
+    </w:tbl>
+    <w:p>
+      <w:pPr>
         <w:rPr>
           <w:sz w:val="32"/>
           <w:szCs w:val="32"/>
         </w:rPr>
       </w:pPr>
+      <w:ins w:id="30" w:author="SHU LIU （刘姝）" w:date="2023-10-25T16:46:00Z">
+        <w:r>
+          <w:t>Notes</w:t>
+        </w:r>
+        <w:r>
+          <w:t xml:space="preserve">: Changes made to factory settings, including but not limited to BIOS, firmware, </w:t>
+        </w:r>
+        <w:r>
+          <w:lastRenderedPageBreak/>
+          <w:t xml:space="preserve">devices, drivers, servers and </w:t>
+        </w:r>
+        <w:proofErr w:type="spellStart"/>
+        <w:r>
+          <w:t>XenServer</w:t>
+        </w:r>
+        <w:proofErr w:type="spellEnd"/>
+        <w:r>
+          <w:t>.</w:t>
+        </w:r>
+      </w:ins>
       <w:r>
         <w:rPr>
           <w:sz w:val="32"/>
@@ -1193,14 +1451,26 @@
         </w:rPr>
         <w:t>Copyright © 202</w:t>
       </w:r>
-      <w:r>
-        <w:rPr>
-          <w:rFonts w:cs="Arial"/>
-          <w:sz w:val="18"/>
-          <w:szCs w:val="18"/>
-        </w:rPr>
-        <w:t>2</w:t>
-      </w:r>
+      <w:ins w:id="31" w:author="SHU LIU （刘姝）" w:date="2023-10-25T16:44:00Z">
+        <w:r>
+          <w:rPr>
+            <w:rFonts w:cs="Arial"/>
+            <w:sz w:val="18"/>
+            <w:szCs w:val="18"/>
+          </w:rPr>
+          <w:t>3</w:t>
+        </w:r>
+      </w:ins>
+      <w:del w:id="32" w:author="SHU LIU （刘姝）" w:date="2023-10-25T16:44:00Z">
+        <w:r>
+          <w:rPr>
+            <w:rFonts w:cs="Arial"/>
+            <w:sz w:val="18"/>
+            <w:szCs w:val="18"/>
+          </w:rPr>
+          <w:delText>2</w:delText>
+        </w:r>
+      </w:del>
       <w:r>
         <w:rPr>
           <w:rFonts w:cs="Arial"/>
@@ -1215,15 +1485,69 @@
           <w:sz w:val="18"/>
           <w:szCs w:val="18"/>
         </w:rPr>
-        <w:t>Cloud Software Group Holdings</w:t>
-      </w:r>
+        <w:t xml:space="preserve">Cloud Software Group </w:t>
+      </w:r>
+      <w:del w:id="33" w:author="SHU LIU （刘姝）" w:date="2023-10-25T16:44:00Z">
+        <w:r>
+          <w:rPr>
+            <w:rFonts w:cs="Arial"/>
+            <w:sz w:val="18"/>
+            <w:szCs w:val="18"/>
+          </w:rPr>
+          <w:delText>Holdings</w:delText>
+        </w:r>
+        <w:r>
+          <w:rPr>
+            <w:rFonts w:cs="Arial"/>
+            <w:sz w:val="18"/>
+            <w:szCs w:val="18"/>
+          </w:rPr>
+          <w:delText xml:space="preserve">, </w:delText>
+        </w:r>
+      </w:del>
       <w:r>
         <w:rPr>
           <w:rFonts w:cs="Arial"/>
           <w:sz w:val="18"/>
           <w:szCs w:val="18"/>
         </w:rPr>
-        <w:t xml:space="preserve">, Inc.  All rights reserved.  This </w:t>
+        <w:t>Inc.</w:t>
+      </w:r>
+      <w:del w:id="34" w:author="SHU LIU （刘姝）" w:date="2023-10-25T16:44:00Z">
+        <w:r>
+          <w:rPr>
+            <w:rFonts w:cs="Arial"/>
+            <w:sz w:val="18"/>
+            <w:szCs w:val="18"/>
+          </w:rPr>
+          <w:delText xml:space="preserve"> </w:delText>
+        </w:r>
+      </w:del>
+      <w:r>
+        <w:rPr>
+          <w:rFonts w:cs="Arial"/>
+          <w:sz w:val="18"/>
+          <w:szCs w:val="18"/>
+        </w:rPr>
+        <w:t xml:space="preserve"> </w:t>
+      </w:r>
+      <w:del w:id="35" w:author="SHU LIU （刘姝）" w:date="2023-10-25T16:44:00Z">
+        <w:r>
+          <w:rPr>
+            <w:rFonts w:cs="Arial"/>
+            <w:sz w:val="18"/>
+            <w:szCs w:val="18"/>
+          </w:rPr>
+          <w:delText xml:space="preserve">All rights reserved.  </w:delText>
+        </w:r>
+      </w:del>
+      <w:r>
+        <w:rPr>
+          <w:rFonts w:cs="Arial"/>
+          <w:sz w:val="18"/>
+          <w:szCs w:val="18"/>
+        </w:rPr>
+        <w:t xml:space="preserve">This </w:t>
       </w:r>
       <w:r>
         <w:rPr>
@@ -1594,16 +1918,26 @@
                               <w:szCs w:val="20"/>
                               <w:lang w:val="en-GB"/>
                             </w:rPr>
-                            <w:t xml:space="preserve"> Stream</w:t>
-                          </w:r>
-                          <w:r>
-                            <w:rPr>
-                              <w:sz w:val="20"/>
-                              <w:szCs w:val="20"/>
-                              <w:lang w:val="en-GB"/>
-                            </w:rPr>
                             <w:t xml:space="preserve"> </w:t>
                           </w:r>
+                          <w:del w:id="36" w:author="SHU LIU （刘姝）" w:date="2023-10-25T16:44:00Z">
+                            <w:r>
+                              <w:rPr>
+                                <w:sz w:val="20"/>
+                                <w:szCs w:val="20"/>
+                                <w:lang w:val="en-GB"/>
+                              </w:rPr>
+                              <w:delText>Stream</w:delText>
+                            </w:r>
+                            <w:r>
+                              <w:rPr>
+                                <w:sz w:val="20"/>
+                                <w:szCs w:val="20"/>
+                                <w:lang w:val="en-GB"/>
+                              </w:rPr>
+                              <w:delText xml:space="preserve"> </w:delText>
+                            </w:r>
+                          </w:del>
                           <w:r>
                             <w:rPr>
                               <w:sz w:val="20"/>
@@ -1636,7 +1970,7 @@
               <v:stroke joinstyle="miter"/>
               <v:path gradientshapeok="t" o:connecttype="rect"/>
             </v:shapetype>
-            <v:shape id="Text Box 2" o:spid="_x0000_s1026" type="#_x0000_t202" style="position:absolute;left:0;text-align:left;margin-left:0;margin-top:.45pt;width:428.4pt;height:110.6pt;z-index:251657728;visibility:visible;mso-wrap-style:square;mso-width-percent:0;mso-height-percent:200;mso-wrap-distance-left:9pt;mso-wrap-distance-top:3.6pt;mso-wrap-distance-right:9pt;mso-wrap-distance-bottom:3.6pt;mso-position-horizontal:left;mso-position-horizontal-relative:margin;mso-position-vertical:absolute;mso-position-vertical-relative:text;mso-width-percent:0;mso-height-percent:200;mso-width-relative:margin;mso-height-relative:margin;v-text-anchor:top" o:gfxdata="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" stroked="f">
+            <v:shape id="Text Box 2" o:spid="_x0000_s1026" type="#_x0000_t202" style="position:absolute;left:0;text-align:left;margin-left:0;margin-top:.45pt;width:428.4pt;height:110.6pt;z-index:251657728;visibility:visible;mso-wrap-style:square;mso-width-percent:0;mso-height-percent:200;mso-wrap-distance-left:9pt;mso-wrap-distance-top:3.6pt;mso-wrap-distance-right:9pt;mso-wrap-distance-bottom:3.6pt;mso-position-horizontal:left;mso-position-horizontal-relative:margin;mso-position-vertical:absolute;mso-position-vertical-relative:text;mso-width-percent:0;mso-height-percent:200;mso-width-relative:margin;mso-height-relative:margin;v-text-anchor:top" o:gfxdata="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" stroked="f">
               <v:textbox style="mso-fit-shape-to-text:t">
                 <w:txbxContent>
                   <w:p>
@@ -1679,16 +2013,26 @@
                         <w:szCs w:val="20"/>
                         <w:lang w:val="en-GB"/>
                       </w:rPr>
-                      <w:t xml:space="preserve"> Stream</w:t>
-                    </w:r>
-                    <w:r>
-                      <w:rPr>
-                        <w:sz w:val="20"/>
-                        <w:szCs w:val="20"/>
-                        <w:lang w:val="en-GB"/>
-                      </w:rPr>
                       <w:t xml:space="preserve"> </w:t>
                     </w:r>
+                    <w:del w:id="37" w:author="SHU LIU （刘姝）" w:date="2023-10-25T16:44:00Z">
+                      <w:r>
+                        <w:rPr>
+                          <w:sz w:val="20"/>
+                          <w:szCs w:val="20"/>
+                          <w:lang w:val="en-GB"/>
+                        </w:rPr>
+                        <w:delText>Stream</w:delText>
+                      </w:r>
+                      <w:r>
+                        <w:rPr>
+                          <w:sz w:val="20"/>
+                          <w:szCs w:val="20"/>
+                          <w:lang w:val="en-GB"/>
+                        </w:rPr>
+                        <w:delText xml:space="preserve"> </w:delText>
+                      </w:r>
+                    </w:del>
                     <w:r>
                       <w:rPr>
                         <w:sz w:val="20"/>
@@ -2017,7 +2361,7 @@
             </wp:anchor>
           </w:drawing>
         </mc:Choice>
-        <mc:Fallback>
+        <mc:Fallback xmlns="">
           <w:pict>
             <v:shapetype w14:anchorId="120F9806" id="_x0000_t202" coordsize="21600,21600" o:spt="202" path="m,l,21600r21600,l21600,xe">
               <v:stroke joinstyle="miter"/>
@@ -5218,6 +5562,14 @@
     <w:abstractNumId w:val="25"/>
   </w:num>
 </w:numbering>
+</file>
+
+<file path=word/people.xml><?xml version="1.0" encoding="utf-8"?>
+<w15:people xmlns:wpc="http://schemas.microsoft.com/office/word/2010/wordprocessingCanvas" xmlns:cx="http://schemas.microsoft.com/office/drawing/2014/chartex" xmlns:cx1="http://schemas.microsoft.com/office/drawing/2015/9/8/chartex" xmlns:cx2="http://schemas.microsoft.com/office/drawing/2015/10/21/chartex" xmlns:cx3="http://schemas.microsoft.com/office/drawing/2016/5/9/chartex" xmlns:cx4="http://schemas.microsoft.com/office/drawing/2016/5/10/chartex" xmlns:cx5="http://schemas.microsoft.com/office/drawing/2016/5/11/chartex" xmlns:cx6="http://schemas.microsoft.com/office/drawing/2016/5/12/chartex" xmlns:cx7="http://schemas.microsoft.com/office/drawing/2016/5/13/chartex" xmlns:cx8="http://schemas.microsoft.com/office/drawing/2016/5/14/chartex" xmlns:mc="http://schemas.openxmlformats.org/markup-compatibility/2006" xmlns:aink="http://schemas.microsoft.com/office/drawing/2016/ink" xmlns:am3d="http://schemas.microsoft.com/office/drawing/2017/model3d" xmlns:o="urn:schemas-microsoft-com:office:office" xmlns:oel="http://schemas.microsoft.com/office/2019/extlst" xmlns:r="http://schemas.openxmlformats.org/officeDocument/2006/relationships" xmlns:m="http://schemas.openxmlformats.org/officeDocument/2006/math" xmlns:v="urn:schemas-microsoft-com:vml" xmlns:wp14="http://schemas.microsoft.com/office/word/2010/wordprocessingDrawing" xmlns:wp="http://schemas.openxmlformats.org/drawingml/2006/wordprocessingDrawing" xmlns:w10="urn:schemas-microsoft-com:office:word" xmlns:w="http://schemas.openxmlformats.org/wordprocessingml/2006/main" xmlns:w14="http://schemas.microsoft.com/office/word/2010/wordml" xmlns:w15="http://schemas.microsoft.com/office/word/2012/wordml" xmlns:w16cex="http://schemas.microsoft.com/office/word/2018/wordml/cex" xmlns:w16cid="http://schemas.microsoft.com/office/word/2016/wordml/cid" xmlns:w16="http://schemas.microsoft.com/office/word/2018/wordml" xmlns:w16sdtdh="http://schemas.microsoft.com/office/word/2020/wordml/sdtdatahash" xmlns:w16se="http://schemas.microsoft.com/office/word/2015/wordml/symex" xmlns:wpg="http://schemas.microsoft.com/office/word/2010/wordprocessingGroup" xmlns:wpi="http://schemas.microsoft.com/office/word/2010/wordprocessingInk" xmlns:wne="http://schemas.microsoft.com/office/word/2006/wordml" xmlns:wps="http://schemas.microsoft.com/office/word/2010/wordprocessingShape" mc:Ignorable="w14 w15 w16se w16cid w16 w16cex w16sdtdh wp14">
+  <w15:person w15:author="SHU LIU （刘姝）">
+    <w15:presenceInfo w15:providerId="AD" w15:userId="S::catherine.liu@citrix.com::83ad7848-718d-47c0-996a-cd3f06ad1406"/>
+  </w15:person>
+</w15:people>
 </file>
 
 <file path=word/styles.xml><?xml version="1.0" encoding="utf-8"?>
@@ -6484,6 +6836,93 @@
         </w:p>
       </w:docPartBody>
     </w:docPart>
+    <w:docPart>
+      <w:docPartPr>
+        <w:name w:val="4F85195E72B1AF4E9C13190DDBE92C5F"/>
+        <w:category>
+          <w:name w:val="General"/>
+          <w:gallery w:val="placeholder"/>
+        </w:category>
+        <w:types>
+          <w:type w:val="bbPlcHdr"/>
+        </w:types>
+        <w:behaviors>
+          <w:behavior w:val="content"/>
+        </w:behaviors>
+        <w:guid w:val="{FDE098E8-9148-9844-AD3F-D97522F316AD}"/>
+      </w:docPartPr>
+      <w:docPartBody>
+        <w:p>
+          <w:pPr>
+            <w:pStyle w:val="4F85195E72B1AF4E9C13190DDBE92C5F"/>
+          </w:pPr>
+          <w:r>
+            <w:rPr>
+              <w:rStyle w:val="PlaceholderText"/>
+            </w:rPr>
+            <w:t>Click or tap here to enter text.</w:t>
+          </w:r>
+        </w:p>
+      </w:docPartBody>
+    </w:docPart>
+    <w:docPart>
+      <w:docPartPr>
+        <w:name w:val="25B5E90BA293A3469A7EC61553A3E6DC"/>
+        <w:category>
+          <w:name w:val="General"/>
+          <w:gallery w:val="placeholder"/>
+        </w:category>
+        <w:types>
+          <w:type w:val="bbPlcHdr"/>
+        </w:types>
+        <w:behaviors>
+          <w:behavior w:val="content"/>
+        </w:behaviors>
+        <w:guid w:val="{D9C70CBB-6366-0442-A426-BB86E7626F75}"/>
+      </w:docPartPr>
+      <w:docPartBody>
+        <w:p>
+          <w:pPr>
+            <w:pStyle w:val="25B5E90BA293A3469A7EC61553A3E6DC"/>
+          </w:pPr>
+          <w:r>
+            <w:rPr>
+              <w:rStyle w:val="PlaceholderText"/>
+            </w:rPr>
+            <w:t>Click or tap here to enter text.</w:t>
+          </w:r>
+        </w:p>
+      </w:docPartBody>
+    </w:docPart>
+    <w:docPart>
+      <w:docPartPr>
+        <w:name w:val="D49C74A4C03E1C45806055E67B03AC1E"/>
+        <w:category>
+          <w:name w:val="General"/>
+          <w:gallery w:val="placeholder"/>
+        </w:category>
+        <w:types>
+          <w:type w:val="bbPlcHdr"/>
+        </w:types>
+        <w:behaviors>
+          <w:behavior w:val="content"/>
+        </w:behaviors>
+        <w:guid w:val="{C3008334-D0F9-5E4A-BD7D-809842F90788}"/>
+      </w:docPartPr>
+      <w:docPartBody>
+        <w:p>
+          <w:pPr>
+            <w:pStyle w:val="D49C74A4C03E1C45806055E67B03AC1E"/>
+          </w:pPr>
+          <w:r>
+            <w:rPr>
+              <w:rStyle w:val="PlaceholderText"/>
+            </w:rPr>
+            <w:t>Click or tap here to enter text.</w:t>
+          </w:r>
+        </w:p>
+      </w:docPartBody>
+    </w:docPart>
   </w:docParts>
 </w:glossaryDocument>
 </file>
@@ -6493,7 +6932,7 @@
   <w:font w:name="Symbol">
     <w:panose1 w:val="05050102010706020507"/>
     <w:charset w:val="02"/>
-    <w:family w:val="roman"/>
+    <w:family w:val="decorative"/>
     <w:pitch w:val="variable"/>
     <w:sig w:usb0="00000000" w:usb1="10000000" w:usb2="00000000" w:usb3="00000000" w:csb0="80000000" w:csb1="00000000"/>
   </w:font>
@@ -6509,7 +6948,7 @@
     <w:charset w:val="00"/>
     <w:family w:val="modern"/>
     <w:pitch w:val="fixed"/>
-    <w:sig w:usb0="E0002EFF" w:usb1="C0007843" w:usb2="00000009" w:usb3="00000000" w:csb0="000001FF" w:csb1="00000000"/>
+    <w:sig w:usb0="E0002AFF" w:usb1="C0007843" w:usb2="00000009" w:usb3="00000000" w:csb0="000001FF" w:csb1="00000000"/>
   </w:font>
   <w:font w:name="Wingdings">
     <w:panose1 w:val="05000000000000000000"/>
@@ -6526,8 +6965,7 @@
     <w:sig w:usb0="E4002EFF" w:usb1="C000247B" w:usb2="00000009" w:usb3="00000000" w:csb0="000001FF" w:csb1="00000000"/>
   </w:font>
   <w:font w:name="Tunga">
-    <w:altName w:val="Nirmala UI"/>
-    <w:panose1 w:val="00000400000000000000"/>
+    <w:panose1 w:val="020B0502040204020203"/>
     <w:charset w:val="00"/>
     <w:family w:val="swiss"/>
     <w:pitch w:val="variable"/>
@@ -6543,6 +6981,7 @@
   </w:font>
   <w:font w:name="Public Sans Light">
     <w:altName w:val="Calibri"/>
+    <w:panose1 w:val="00000000000000000000"/>
     <w:charset w:val="00"/>
     <w:family w:val="auto"/>
     <w:pitch w:val="variable"/>
@@ -6557,6 +6996,7 @@
   </w:font>
   <w:font w:name="Helvetica 55 Roman">
     <w:altName w:val="Cambria"/>
+    <w:panose1 w:val="00000000000000000000"/>
     <w:charset w:val="00"/>
     <w:family w:val="auto"/>
     <w:pitch w:val="variable"/>
@@ -6570,7 +7010,7 @@
     <w:sig w:usb0="E1002EFF" w:usb1="C000605B" w:usb2="00000029" w:usb3="00000000" w:csb0="000101FF" w:csb1="00000000"/>
   </w:font>
   <w:font w:name="Citrix New Sans">
-    <w:panose1 w:val="00000000000000000000"/>
+    <w:panose1 w:val="020B0604020202020204"/>
     <w:charset w:val="00"/>
     <w:family w:val="swiss"/>
     <w:notTrueType/>
@@ -6582,14 +7022,14 @@
     <w:charset w:val="00"/>
     <w:family w:val="modern"/>
     <w:pitch w:val="fixed"/>
-    <w:sig w:usb0="E00006FF" w:usb1="0000FCFF" w:usb2="00000001" w:usb3="00000000" w:csb0="0000019F" w:csb1="00000000"/>
+    <w:sig w:usb0="E10006FF" w:usb1="4000FCFF" w:usb2="00000009" w:usb3="00000000" w:csb0="0000019F" w:csb1="00000000"/>
   </w:font>
   <w:font w:name="Arial">
     <w:panose1 w:val="020B0604020202020204"/>
     <w:charset w:val="00"/>
     <w:family w:val="swiss"/>
     <w:pitch w:val="variable"/>
-    <w:sig w:usb0="E0002EFF" w:usb1="C000785B" w:usb2="00000009" w:usb3="00000000" w:csb0="000001FF" w:csb1="00000000"/>
+    <w:sig w:usb0="E0002AFF" w:usb1="C0007843" w:usb2="00000009" w:usb3="00000000" w:csb0="000001FF" w:csb1="00000000"/>
   </w:font>
   <w:font w:name="DengXian">
     <w:altName w:val="等线"/>
@@ -6634,9 +7074,11 @@
   </w:compat>
   <w:rsids>
     <w:rsidRoot w:val="00E031CC"/>
+    <w:rsid w:val="00145942"/>
     <w:rsid w:val="00201463"/>
     <w:rsid w:val="00373147"/>
     <w:rsid w:val="004122D1"/>
+    <w:rsid w:val="009D4C4B"/>
     <w:rsid w:val="00C86E73"/>
     <w:rsid w:val="00D928D9"/>
     <w:rsid w:val="00E031CC"/>
@@ -7095,9 +7537,51 @@
     <w:basedOn w:val="DefaultParagraphFont"/>
     <w:uiPriority w:val="99"/>
     <w:semiHidden/>
-    <w:rsid w:val="00E031CC"/>
+    <w:rsid w:val="00145942"/>
     <w:rPr>
       <w:color w:val="808080"/>
+    </w:rPr>
+  </w:style>
+  <w:style w:type="paragraph" w:customStyle="1" w:styleId="4F85195E72B1AF4E9C13190DDBE92C5F">
+    <w:name w:val="4F85195E72B1AF4E9C13190DDBE92C5F"/>
+    <w:rsid w:val="00145942"/>
+    <w:pPr>
+      <w:spacing w:after="0" w:line="240" w:lineRule="auto"/>
+    </w:pPr>
+    <w:rPr>
+      <w:kern w:val="2"/>
+      <w:sz w:val="24"/>
+      <w:szCs w:val="24"/>
+      <w:lang w:val="en-CN" w:eastAsia="zh-CN"/>
+      <w14:ligatures w14:val="standardContextual"/>
+    </w:rPr>
+  </w:style>
+  <w:style w:type="paragraph" w:customStyle="1" w:styleId="25B5E90BA293A3469A7EC61553A3E6DC">
+    <w:name w:val="25B5E90BA293A3469A7EC61553A3E6DC"/>
+    <w:rsid w:val="00145942"/>
+    <w:pPr>
+      <w:spacing w:after="0" w:line="240" w:lineRule="auto"/>
+    </w:pPr>
+    <w:rPr>
+      <w:kern w:val="2"/>
+      <w:sz w:val="24"/>
+      <w:szCs w:val="24"/>
+      <w:lang w:val="en-CN" w:eastAsia="zh-CN"/>
+      <w14:ligatures w14:val="standardContextual"/>
+    </w:rPr>
+  </w:style>
+  <w:style w:type="paragraph" w:customStyle="1" w:styleId="D49C74A4C03E1C45806055E67B03AC1E">
+    <w:name w:val="D49C74A4C03E1C45806055E67B03AC1E"/>
+    <w:rsid w:val="00145942"/>
+    <w:pPr>
+      <w:spacing w:after="0" w:line="240" w:lineRule="auto"/>
+    </w:pPr>
+    <w:rPr>
+      <w:kern w:val="2"/>
+      <w:sz w:val="24"/>
+      <w:szCs w:val="24"/>
+      <w:lang w:val="en-CN" w:eastAsia="zh-CN"/>
+      <w14:ligatures w14:val="standardContextual"/>
     </w:rPr>
   </w:style>
 </w:styles>

</xml_diff>

<commit_message>
CP-45887 Update Edition in Cert kit Guide and forms to released XS8 build version
Signed-off-by: Catherine Liu <catherine.liu@cloud.com>
</commit_message>
<xml_diff>
--- a/docs/xenserver-sr-iov-certification-form.docx
+++ b/docs/xenserver-sr-iov-certification-form.docx
@@ -6,7 +6,6 @@
       <w:pPr>
         <w:pStyle w:val="Title"/>
         <w:rPr>
-          <w:rFonts w:hint="eastAsia"/>
           <w:lang w:eastAsia="zh-CN"/>
         </w:rPr>
       </w:pPr>
@@ -52,7 +51,7 @@
         <w:t xml:space="preserve">Published </w:t>
       </w:r>
       <w:r>
-        <w:t>Oct</w:t>
+        <w:t>Mar</w:t>
       </w:r>
       <w:r>
         <w:t>,</w:t>
@@ -61,22 +60,14 @@
         <w:t xml:space="preserve"> 202</w:t>
       </w:r>
       <w:r>
-        <w:t>3</w:t>
+        <w:t>4</w:t>
       </w:r>
       <w:r>
         <w:br/>
       </w:r>
       <w:r>
-        <w:t>8.3.1</w:t>
-      </w:r>
-      <w:r>
-        <w:t xml:space="preserve"> </w:t>
-      </w:r>
-      <w:proofErr w:type="gramStart"/>
-      <w:r>
-        <w:t>Edition</w:t>
-      </w:r>
-      <w:proofErr w:type="gramEnd"/>
+        <w:t>8.4.0 Edition</w:t>
+      </w:r>
     </w:p>
     <w:p/>
     <w:p>
@@ -1110,14 +1101,11 @@
         </w:rPr>
       </w:pPr>
       <w:r>
+        <w:lastRenderedPageBreak/>
         <w:t>Notes</w:t>
       </w:r>
       <w:r>
-        <w:t xml:space="preserve">: Changes made to factory settings, including but not limited to BIOS, firmware, </w:t>
-      </w:r>
-      <w:r>
-        <w:lastRenderedPageBreak/>
-        <w:t xml:space="preserve">devices, drivers, servers and </w:t>
+        <w:t xml:space="preserve">: Changes made to factory settings, including but not limited to BIOS, firmware, devices, drivers, servers and </w:t>
       </w:r>
       <w:proofErr w:type="spellStart"/>
       <w:r>
@@ -6745,10 +6733,10 @@
   </w:font>
   <w:font w:name="Wingdings">
     <w:panose1 w:val="05000000000000000000"/>
-    <w:charset w:val="02"/>
-    <w:family w:val="auto"/>
+    <w:charset w:val="4D"/>
+    <w:family w:val="decorative"/>
     <w:pitch w:val="variable"/>
-    <w:sig w:usb0="00000000" w:usb1="10000000" w:usb2="00000000" w:usb3="00000000" w:csb0="80000000" w:csb1="00000000"/>
+    <w:sig w:usb0="00000003" w:usb1="00000000" w:usb2="00000000" w:usb3="00000000" w:csb0="80000001" w:csb1="00000000"/>
   </w:font>
   <w:font w:name="Calibri">
     <w:panose1 w:val="020F0502020204030204"/>
@@ -6785,10 +6773,9 @@
     <w:charset w:val="00"/>
     <w:family w:val="roman"/>
     <w:pitch w:val="variable"/>
-    <w:sig w:usb0="E00006FF" w:usb1="420024FF" w:usb2="02000000" w:usb3="00000000" w:csb0="0000019F" w:csb1="00000000"/>
+    <w:sig w:usb0="E00002FF" w:usb1="400004FF" w:usb2="00000000" w:usb3="00000000" w:csb0="0000019F" w:csb1="00000000"/>
   </w:font>
   <w:font w:name="Helvetica 55 Roman">
-    <w:altName w:val="Cambria"/>
     <w:panose1 w:val="00000000000000000000"/>
     <w:charset w:val="00"/>
     <w:family w:val="auto"/>
@@ -6815,7 +6802,7 @@
     <w:charset w:val="00"/>
     <w:family w:val="modern"/>
     <w:pitch w:val="fixed"/>
-    <w:sig w:usb0="E10006FF" w:usb1="4000FCFF" w:usb2="00000009" w:usb3="00000000" w:csb0="0000019F" w:csb1="00000000"/>
+    <w:sig w:usb0="E10002FF" w:usb1="4000FCFF" w:usb2="00000009" w:usb3="00000000" w:csb0="0000019F" w:csb1="00000000"/>
   </w:font>
   <w:font w:name="Arial">
     <w:panose1 w:val="020B0604020202020204"/>
@@ -6867,11 +6854,14 @@
   </w:compat>
   <w:rsids>
     <w:rsidRoot w:val="00E031CC"/>
+    <w:rsid w:val="001052E8"/>
     <w:rsid w:val="00145942"/>
     <w:rsid w:val="00201463"/>
     <w:rsid w:val="00373147"/>
     <w:rsid w:val="003B13E4"/>
+    <w:rsid w:val="003F1353"/>
     <w:rsid w:val="004122D1"/>
+    <w:rsid w:val="008B2487"/>
     <w:rsid w:val="009D4C4B"/>
     <w:rsid w:val="00C86E73"/>
     <w:rsid w:val="00CD53F1"/>
@@ -6880,6 +6870,7 @@
     <w:rsid w:val="00E561FE"/>
     <w:rsid w:val="00EA68FE"/>
     <w:rsid w:val="00F206EC"/>
+    <w:rsid w:val="00F25EE4"/>
   </w:rsids>
   <m:mathPr>
     <m:mathFont m:val="Cambria Math"/>

</xml_diff>